<commit_message>
update surat undangan panitia
</commit_message>
<xml_diff>
--- a/public/backup-templates/surat_undangan_panitia.docx
+++ b/public/backup-templates/surat_undangan_panitia.docx
@@ -5,7 +5,7 @@
     <w:tbl>
       <w:tblPr>
         <w:tblStyle w:val="TableGrid"/>
-        <w:tblW w:w="5959" w:type="dxa"/>
+        <w:tblW w:w="5817" w:type="dxa"/>
         <w:tblInd w:w="-147" w:type="dxa"/>
         <w:tblBorders>
           <w:top w:val="none" w:sz="0" w:space="0" w:color="auto"/>
@@ -20,8 +20,8 @@
       </w:tblPr>
       <w:tblGrid>
         <w:gridCol w:w="998"/>
-        <w:gridCol w:w="2835"/>
-        <w:gridCol w:w="2126"/>
+        <w:gridCol w:w="3544"/>
+        <w:gridCol w:w="1275"/>
       </w:tblGrid>
       <w:tr>
         <w:tc>
@@ -38,17 +38,16 @@
               <w:jc w:val="both"/>
               <w:rPr>
                 <w:rFonts w:ascii="Arial Nova Cond" w:hAnsi="Arial Nova Cond" w:cstheme="majorBidi"/>
-                <w:sz w:val="22"/>
-                <w:szCs w:val="22"/>
+                <w:sz w:val="18"/>
+                <w:szCs w:val="18"/>
               </w:rPr>
             </w:pPr>
             <w:proofErr w:type="spellStart"/>
-            <w:proofErr w:type="gramStart"/>
             <w:r>
               <w:rPr>
                 <w:rFonts w:ascii="Arial Nova Cond" w:hAnsi="Arial Nova Cond" w:cstheme="majorBidi"/>
-                <w:sz w:val="22"/>
-                <w:szCs w:val="22"/>
+                <w:sz w:val="18"/>
+                <w:szCs w:val="18"/>
               </w:rPr>
               <w:t>Nomor</w:t>
             </w:r>
@@ -56,33 +55,32 @@
             <w:r>
               <w:rPr>
                 <w:rFonts w:ascii="Arial Nova Cond" w:hAnsi="Arial Nova Cond" w:cstheme="majorBidi"/>
-                <w:sz w:val="22"/>
-                <w:szCs w:val="22"/>
+                <w:sz w:val="18"/>
+                <w:szCs w:val="18"/>
               </w:rPr>
               <w:t xml:space="preserve"> </w:t>
             </w:r>
             <w:r>
               <w:rPr>
                 <w:rFonts w:ascii="Arial Nova Cond" w:hAnsi="Arial Nova Cond" w:cstheme="majorBidi"/>
-                <w:sz w:val="22"/>
-                <w:szCs w:val="22"/>
+                <w:sz w:val="18"/>
+                <w:szCs w:val="18"/>
               </w:rPr>
               <w:t xml:space="preserve"> </w:t>
             </w:r>
             <w:r>
               <w:rPr>
                 <w:rFonts w:ascii="Arial Nova Cond" w:hAnsi="Arial Nova Cond" w:cstheme="majorBidi"/>
-                <w:sz w:val="22"/>
-                <w:szCs w:val="22"/>
+                <w:sz w:val="18"/>
+                <w:szCs w:val="18"/>
               </w:rPr>
               <w:t>:</w:t>
             </w:r>
-            <w:proofErr w:type="gramEnd"/>
           </w:p>
         </w:tc>
         <w:tc>
           <w:tcPr>
-            <w:tcW w:w="2835" w:type="dxa"/>
+            <w:tcW w:w="3544" w:type="dxa"/>
           </w:tcPr>
           <w:p>
             <w:pPr>
@@ -95,16 +93,16 @@
               <w:jc w:val="both"/>
               <w:rPr>
                 <w:rFonts w:ascii="Arial Nova Cond" w:hAnsi="Arial Nova Cond" w:cstheme="majorBidi"/>
-                <w:sz w:val="22"/>
-                <w:szCs w:val="22"/>
+                <w:sz w:val="18"/>
+                <w:szCs w:val="18"/>
               </w:rPr>
             </w:pPr>
             <w:r>
               <w:rPr>
                 <w:rFonts w:ascii="Arial Nova Cond" w:hAnsi="Arial Nova Cond" w:cs="Helvetica"/>
                 <w:color w:val="333333"/>
-                <w:sz w:val="22"/>
-                <w:szCs w:val="22"/>
+                <w:sz w:val="18"/>
+                <w:szCs w:val="18"/>
               </w:rPr>
               <w:t>${</w:t>
             </w:r>
@@ -113,8 +111,8 @@
               <w:rPr>
                 <w:rFonts w:ascii="Arial Nova Cond" w:hAnsi="Arial Nova Cond" w:cs="Helvetica"/>
                 <w:color w:val="333333"/>
-                <w:sz w:val="22"/>
-                <w:szCs w:val="22"/>
+                <w:sz w:val="18"/>
+                <w:szCs w:val="18"/>
               </w:rPr>
               <w:t>nomor_surat_undangan</w:t>
             </w:r>
@@ -123,8 +121,8 @@
               <w:rPr>
                 <w:rFonts w:ascii="Arial Nova Cond" w:hAnsi="Arial Nova Cond" w:cs="Helvetica"/>
                 <w:color w:val="333333"/>
-                <w:sz w:val="22"/>
-                <w:szCs w:val="22"/>
+                <w:sz w:val="18"/>
+                <w:szCs w:val="18"/>
               </w:rPr>
               <w:t>}</w:t>
             </w:r>
@@ -132,7 +130,7 @@
         </w:tc>
         <w:tc>
           <w:tcPr>
-            <w:tcW w:w="2126" w:type="dxa"/>
+            <w:tcW w:w="1275" w:type="dxa"/>
           </w:tcPr>
           <w:p>
             <w:pPr>
@@ -144,15 +142,15 @@
               <w:jc w:val="right"/>
               <w:rPr>
                 <w:rFonts w:ascii="Arial Nova Cond" w:hAnsi="Arial Nova Cond" w:cstheme="majorBidi"/>
-                <w:sz w:val="22"/>
-                <w:szCs w:val="22"/>
+                <w:sz w:val="18"/>
+                <w:szCs w:val="18"/>
               </w:rPr>
             </w:pPr>
             <w:r>
               <w:rPr>
                 <w:rFonts w:ascii="Arial Nova Cond" w:hAnsi="Arial Nova Cond" w:cstheme="majorBidi"/>
-                <w:sz w:val="22"/>
-                <w:szCs w:val="22"/>
+                <w:sz w:val="18"/>
+                <w:szCs w:val="18"/>
               </w:rPr>
               <w:t>${</w:t>
             </w:r>
@@ -160,25 +158,17 @@
             <w:r>
               <w:rPr>
                 <w:rFonts w:ascii="Arial Nova Cond" w:hAnsi="Arial Nova Cond" w:cstheme="majorBidi"/>
-                <w:sz w:val="22"/>
-                <w:szCs w:val="22"/>
-              </w:rPr>
-              <w:t>nomor_surat_undangan_formatted_dat</w:t>
-            </w:r>
+                <w:sz w:val="18"/>
+                <w:szCs w:val="18"/>
+              </w:rPr>
+              <w:t>nomor_surat_undangan_formatted_date</w:t>
+            </w:r>
+            <w:proofErr w:type="spellEnd"/>
             <w:r>
               <w:rPr>
                 <w:rFonts w:ascii="Arial Nova Cond" w:hAnsi="Arial Nova Cond" w:cstheme="majorBidi"/>
-                <w:sz w:val="22"/>
-                <w:szCs w:val="22"/>
-              </w:rPr>
-              <w:t>e</w:t>
-            </w:r>
-            <w:proofErr w:type="spellEnd"/>
-            <w:r>
-              <w:rPr>
-                <w:rFonts w:ascii="Arial Nova Cond" w:hAnsi="Arial Nova Cond" w:cstheme="majorBidi"/>
-                <w:sz w:val="22"/>
-                <w:szCs w:val="22"/>
+                <w:sz w:val="18"/>
+                <w:szCs w:val="18"/>
               </w:rPr>
               <w:t>}</w:t>
             </w:r>
@@ -196,16 +186,16 @@
           <w:rFonts w:ascii="Arial Nova Cond" w:hAnsi="Arial Nova Cond" w:cs="Calibri"/>
           <w:b/>
           <w:bCs/>
-          <w:sz w:val="22"/>
-          <w:szCs w:val="22"/>
-          <w:lang w:val="en-US"/>
-        </w:rPr>
-      </w:pPr>
-      <w:r>
-        <w:rPr>
-          <w:rFonts w:ascii="Arial Nova Cond" w:hAnsi="Arial Nova Cond" w:cs="Calibri"/>
-          <w:sz w:val="22"/>
-          <w:szCs w:val="22"/>
+          <w:sz w:val="18"/>
+          <w:szCs w:val="18"/>
+          <w:lang w:val="en-US"/>
+        </w:rPr>
+      </w:pPr>
+      <w:r>
+        <w:rPr>
+          <w:rFonts w:ascii="Arial Nova Cond" w:hAnsi="Arial Nova Cond" w:cs="Calibri"/>
+          <w:sz w:val="18"/>
+          <w:szCs w:val="18"/>
           <w:lang w:val="en-US"/>
         </w:rPr>
         <w:t>Hal</w:t>
@@ -213,8 +203,8 @@
       <w:r>
         <w:rPr>
           <w:rFonts w:ascii="Arial Nova Cond" w:hAnsi="Arial Nova Cond" w:cs="Calibri"/>
-          <w:sz w:val="22"/>
-          <w:szCs w:val="22"/>
+          <w:sz w:val="18"/>
+          <w:szCs w:val="18"/>
           <w:lang w:val="en-US"/>
         </w:rPr>
         <w:tab/>
@@ -222,8 +212,8 @@
       <w:r>
         <w:rPr>
           <w:rFonts w:ascii="Arial Nova Cond" w:hAnsi="Arial Nova Cond" w:cs="Calibri"/>
-          <w:sz w:val="22"/>
-          <w:szCs w:val="22"/>
+          <w:sz w:val="18"/>
+          <w:szCs w:val="18"/>
           <w:lang w:val="en-US"/>
         </w:rPr>
         <w:t>:</w:t>
@@ -231,8 +221,8 @@
       <w:r>
         <w:rPr>
           <w:rFonts w:ascii="Arial Nova Cond" w:hAnsi="Arial Nova Cond" w:cs="Calibri"/>
-          <w:sz w:val="22"/>
-          <w:szCs w:val="22"/>
+          <w:sz w:val="18"/>
+          <w:szCs w:val="18"/>
           <w:lang w:val="en-US"/>
         </w:rPr>
         <w:t xml:space="preserve"> </w:t>
@@ -240,8 +230,8 @@
       <w:r>
         <w:rPr>
           <w:rFonts w:ascii="Arial Nova Cond" w:hAnsi="Arial Nova Cond" w:cs="Calibri"/>
-          <w:sz w:val="22"/>
-          <w:szCs w:val="22"/>
+          <w:sz w:val="18"/>
+          <w:szCs w:val="18"/>
           <w:lang w:val="en-US"/>
         </w:rPr>
         <w:tab/>
@@ -250,8 +240,8 @@
       <w:r>
         <w:rPr>
           <w:rFonts w:ascii="Arial Nova Cond" w:hAnsi="Arial Nova Cond" w:cs="Calibri"/>
-          <w:sz w:val="22"/>
-          <w:szCs w:val="22"/>
+          <w:sz w:val="18"/>
+          <w:szCs w:val="18"/>
           <w:lang w:val="en-US"/>
         </w:rPr>
         <w:t>Undangan</w:t>
@@ -260,8 +250,8 @@
       <w:r>
         <w:rPr>
           <w:rFonts w:ascii="Arial Nova Cond" w:hAnsi="Arial Nova Cond" w:cs="Calibri"/>
-          <w:sz w:val="22"/>
-          <w:szCs w:val="22"/>
+          <w:sz w:val="18"/>
+          <w:szCs w:val="18"/>
           <w:lang w:val="en-US"/>
         </w:rPr>
         <w:t xml:space="preserve"> </w:t>
@@ -270,8 +260,8 @@
       <w:r>
         <w:rPr>
           <w:rFonts w:ascii="Arial Nova Cond" w:hAnsi="Arial Nova Cond" w:cs="Calibri"/>
-          <w:sz w:val="22"/>
-          <w:szCs w:val="22"/>
+          <w:sz w:val="18"/>
+          <w:szCs w:val="18"/>
           <w:lang w:val="en-US"/>
         </w:rPr>
         <w:t>Panitia</w:t>
@@ -288,8 +278,8 @@
         <w:rPr>
           <w:rFonts w:ascii="Arial Nova Cond" w:hAnsi="Arial Nova Cond" w:cs="Calibri"/>
           <w:b/>
-          <w:sz w:val="22"/>
-          <w:szCs w:val="22"/>
+          <w:sz w:val="18"/>
+          <w:szCs w:val="18"/>
           <w:lang w:val="en-US"/>
         </w:rPr>
       </w:pPr>
@@ -298,8 +288,8 @@
           <w:rFonts w:ascii="Arial Nova Cond" w:hAnsi="Arial Nova Cond" w:cs="Calibri"/>
           <w:b/>
           <w:bCs/>
-          <w:sz w:val="22"/>
-          <w:szCs w:val="22"/>
+          <w:sz w:val="18"/>
+          <w:szCs w:val="18"/>
           <w:lang w:val="en-US"/>
         </w:rPr>
         <w:tab/>
@@ -309,8 +299,8 @@
           <w:rFonts w:ascii="Arial Nova Cond" w:hAnsi="Arial Nova Cond" w:cs="Calibri"/>
           <w:b/>
           <w:bCs/>
-          <w:sz w:val="22"/>
-          <w:szCs w:val="22"/>
+          <w:sz w:val="18"/>
+          <w:szCs w:val="18"/>
           <w:lang w:val="en-US"/>
         </w:rPr>
         <w:tab/>
@@ -320,8 +310,8 @@
           <w:rFonts w:ascii="Arial Nova Cond" w:hAnsi="Arial Nova Cond" w:cs="Calibri"/>
           <w:b/>
           <w:bCs/>
-          <w:sz w:val="22"/>
-          <w:szCs w:val="22"/>
+          <w:sz w:val="18"/>
+          <w:szCs w:val="18"/>
           <w:lang w:val="en-US"/>
         </w:rPr>
         <w:tab/>
@@ -331,8 +321,8 @@
           <w:rFonts w:ascii="Arial Nova Cond" w:hAnsi="Arial Nova Cond" w:cs="Calibri"/>
           <w:b/>
           <w:bCs/>
-          <w:sz w:val="22"/>
-          <w:szCs w:val="22"/>
+          <w:sz w:val="18"/>
+          <w:szCs w:val="18"/>
           <w:lang w:val="en-US"/>
         </w:rPr>
         <w:tab/>
@@ -342,8 +332,8 @@
           <w:rFonts w:ascii="Arial Nova Cond" w:hAnsi="Arial Nova Cond" w:cs="Calibri"/>
           <w:b/>
           <w:bCs/>
-          <w:sz w:val="22"/>
-          <w:szCs w:val="22"/>
+          <w:sz w:val="18"/>
+          <w:szCs w:val="18"/>
           <w:lang w:val="en-US"/>
         </w:rPr>
         <w:t xml:space="preserve"> </w:t>
@@ -351,69 +341,73 @@
     </w:p>
     <w:p>
       <w:pPr>
-        <w:tabs>
-          <w:tab w:val="left" w:pos="567"/>
-          <w:tab w:val="left" w:pos="851"/>
-        </w:tabs>
-        <w:ind w:left="851" w:hanging="851"/>
-        <w:rPr>
-          <w:rFonts w:ascii="Arial Nova Cond" w:hAnsi="Arial Nova Cond" w:cs="Calibri"/>
-          <w:b/>
-          <w:sz w:val="22"/>
-          <w:szCs w:val="22"/>
-          <w:lang w:val="en-US"/>
-        </w:rPr>
-      </w:pPr>
+        <w:ind w:firstLine="851"/>
+        <w:rPr>
+          <w:rFonts w:ascii="Arial Nova Cond" w:hAnsi="Arial Nova Cond" w:cs="Calibri"/>
+          <w:sz w:val="18"/>
+          <w:szCs w:val="18"/>
+          <w:lang w:val="en-US"/>
+        </w:rPr>
+      </w:pPr>
+      <w:proofErr w:type="spellStart"/>
+      <w:r>
+        <w:rPr>
+          <w:rFonts w:ascii="Arial Nova Cond" w:hAnsi="Arial Nova Cond" w:cs="Calibri"/>
+          <w:sz w:val="18"/>
+          <w:szCs w:val="18"/>
+          <w:lang w:val="en-US"/>
+        </w:rPr>
+        <w:t>Kepada</w:t>
+      </w:r>
+      <w:proofErr w:type="spellEnd"/>
+      <w:r>
+        <w:rPr>
+          <w:rFonts w:ascii="Arial Nova Cond" w:hAnsi="Arial Nova Cond" w:cs="Calibri"/>
+          <w:sz w:val="18"/>
+          <w:szCs w:val="18"/>
+          <w:lang w:val="en-US"/>
+        </w:rPr>
+        <w:t xml:space="preserve"> </w:t>
+      </w:r>
+      <w:proofErr w:type="spellStart"/>
+      <w:r>
+        <w:rPr>
+          <w:rFonts w:ascii="Arial Nova Cond" w:hAnsi="Arial Nova Cond" w:cs="Calibri"/>
+          <w:sz w:val="18"/>
+          <w:szCs w:val="18"/>
+          <w:lang w:val="en-US"/>
+        </w:rPr>
+        <w:t>Yth</w:t>
+      </w:r>
+      <w:proofErr w:type="spellEnd"/>
+      <w:r>
+        <w:rPr>
+          <w:rFonts w:ascii="Arial Nova Cond" w:hAnsi="Arial Nova Cond" w:cs="Calibri"/>
+          <w:sz w:val="18"/>
+          <w:szCs w:val="18"/>
+          <w:lang w:val="en-US"/>
+        </w:rPr>
+        <w:t>.</w:t>
+      </w:r>
     </w:p>
     <w:p>
       <w:pPr>
         <w:ind w:firstLine="851"/>
         <w:rPr>
           <w:rFonts w:ascii="Arial Nova Cond" w:hAnsi="Arial Nova Cond" w:cs="Calibri"/>
-          <w:sz w:val="22"/>
-          <w:szCs w:val="22"/>
-          <w:lang w:val="en-US"/>
-        </w:rPr>
-      </w:pPr>
-      <w:proofErr w:type="spellStart"/>
-      <w:r>
-        <w:rPr>
-          <w:rFonts w:ascii="Arial Nova Cond" w:hAnsi="Arial Nova Cond" w:cs="Calibri"/>
-          <w:sz w:val="22"/>
-          <w:szCs w:val="22"/>
-          <w:lang w:val="en-US"/>
-        </w:rPr>
-        <w:t>Kepada</w:t>
-      </w:r>
-      <w:proofErr w:type="spellEnd"/>
-      <w:r>
-        <w:rPr>
-          <w:rFonts w:ascii="Arial Nova Cond" w:hAnsi="Arial Nova Cond" w:cs="Calibri"/>
-          <w:sz w:val="22"/>
-          <w:szCs w:val="22"/>
-          <w:lang w:val="en-US"/>
-        </w:rPr>
-        <w:t xml:space="preserve"> </w:t>
-      </w:r>
-      <w:proofErr w:type="spellStart"/>
-      <w:r>
-        <w:rPr>
-          <w:rFonts w:ascii="Arial Nova Cond" w:hAnsi="Arial Nova Cond" w:cs="Calibri"/>
-          <w:sz w:val="22"/>
-          <w:szCs w:val="22"/>
-          <w:lang w:val="en-US"/>
-        </w:rPr>
-        <w:t>Yth</w:t>
-      </w:r>
-      <w:proofErr w:type="spellEnd"/>
-      <w:r>
-        <w:rPr>
-          <w:rFonts w:ascii="Arial Nova Cond" w:hAnsi="Arial Nova Cond" w:cs="Calibri"/>
-          <w:sz w:val="22"/>
-          <w:szCs w:val="22"/>
-          <w:lang w:val="en-US"/>
-        </w:rPr>
-        <w:t>.</w:t>
+          <w:sz w:val="18"/>
+          <w:szCs w:val="18"/>
+          <w:lang w:val="en-US"/>
+        </w:rPr>
+      </w:pPr>
+      <w:r>
+        <w:rPr>
+          <w:rFonts w:ascii="Arial Nova Cond" w:hAnsi="Arial Nova Cond" w:cs="Calibri"/>
+          <w:sz w:val="18"/>
+          <w:szCs w:val="18"/>
+          <w:lang w:val="en-US"/>
+        </w:rPr>
+        <w:t>………………………………….</w:t>
       </w:r>
     </w:p>
     <w:p>
@@ -421,19 +415,39 @@
         <w:ind w:firstLine="851"/>
         <w:rPr>
           <w:rFonts w:ascii="Arial Nova Cond" w:hAnsi="Arial Nova Cond" w:cs="Calibri"/>
-          <w:sz w:val="22"/>
-          <w:szCs w:val="22"/>
-          <w:lang w:val="en-US"/>
-        </w:rPr>
-      </w:pPr>
-      <w:r>
-        <w:rPr>
-          <w:rFonts w:ascii="Arial Nova Cond" w:hAnsi="Arial Nova Cond" w:cs="Calibri"/>
-          <w:sz w:val="22"/>
-          <w:szCs w:val="22"/>
-          <w:lang w:val="en-US"/>
-        </w:rPr>
-        <w:t>………………………………….</w:t>
+          <w:sz w:val="18"/>
+          <w:szCs w:val="18"/>
+          <w:lang w:val="en-US"/>
+        </w:rPr>
+      </w:pPr>
+      <w:r>
+        <w:rPr>
+          <w:rFonts w:ascii="Arial Nova Cond" w:hAnsi="Arial Nova Cond" w:cs="Calibri"/>
+          <w:sz w:val="18"/>
+          <w:szCs w:val="18"/>
+          <w:lang w:val="en-US"/>
+        </w:rPr>
+        <w:t xml:space="preserve">(Nama </w:t>
+      </w:r>
+      <w:proofErr w:type="spellStart"/>
+      <w:r>
+        <w:rPr>
+          <w:rFonts w:ascii="Arial Nova Cond" w:hAnsi="Arial Nova Cond" w:cs="Calibri"/>
+          <w:sz w:val="18"/>
+          <w:szCs w:val="18"/>
+          <w:lang w:val="en-US"/>
+        </w:rPr>
+        <w:t>terlampir</w:t>
+      </w:r>
+      <w:proofErr w:type="spellEnd"/>
+      <w:r>
+        <w:rPr>
+          <w:rFonts w:ascii="Arial Nova Cond" w:hAnsi="Arial Nova Cond" w:cs="Calibri"/>
+          <w:sz w:val="18"/>
+          <w:szCs w:val="18"/>
+          <w:lang w:val="en-US"/>
+        </w:rPr>
+        <w:t>)</w:t>
       </w:r>
     </w:p>
     <w:p>
@@ -441,66 +455,26 @@
         <w:ind w:firstLine="851"/>
         <w:rPr>
           <w:rFonts w:ascii="Arial Nova Cond" w:hAnsi="Arial Nova Cond" w:cs="Calibri"/>
-          <w:sz w:val="22"/>
-          <w:szCs w:val="22"/>
-          <w:lang w:val="en-US"/>
-        </w:rPr>
-      </w:pPr>
-      <w:r>
-        <w:rPr>
-          <w:rFonts w:ascii="Arial Nova Cond" w:hAnsi="Arial Nova Cond" w:cs="Calibri"/>
-          <w:sz w:val="22"/>
-          <w:szCs w:val="22"/>
-          <w:lang w:val="en-US"/>
-        </w:rPr>
-        <w:t xml:space="preserve">(Nama </w:t>
+          <w:sz w:val="18"/>
+          <w:szCs w:val="18"/>
+          <w:lang w:val="en-US"/>
+        </w:rPr>
+      </w:pPr>
+      <w:r>
+        <w:rPr>
+          <w:rFonts w:ascii="Arial Nova Cond" w:hAnsi="Arial Nova Cond" w:cs="Calibri"/>
+          <w:sz w:val="18"/>
+          <w:szCs w:val="18"/>
+          <w:lang w:val="en-US"/>
+        </w:rPr>
+        <w:t xml:space="preserve">UIN Sunan </w:t>
       </w:r>
       <w:proofErr w:type="spellStart"/>
       <w:r>
         <w:rPr>
           <w:rFonts w:ascii="Arial Nova Cond" w:hAnsi="Arial Nova Cond" w:cs="Calibri"/>
-          <w:sz w:val="22"/>
-          <w:szCs w:val="22"/>
-          <w:lang w:val="en-US"/>
-        </w:rPr>
-        <w:t>terlampir</w:t>
-      </w:r>
-      <w:proofErr w:type="spellEnd"/>
-      <w:r>
-        <w:rPr>
-          <w:rFonts w:ascii="Arial Nova Cond" w:hAnsi="Arial Nova Cond" w:cs="Calibri"/>
-          <w:sz w:val="22"/>
-          <w:szCs w:val="22"/>
-          <w:lang w:val="en-US"/>
-        </w:rPr>
-        <w:t>)</w:t>
-      </w:r>
-    </w:p>
-    <w:p>
-      <w:pPr>
-        <w:ind w:firstLine="851"/>
-        <w:rPr>
-          <w:rFonts w:ascii="Arial Nova Cond" w:hAnsi="Arial Nova Cond" w:cs="Calibri"/>
-          <w:sz w:val="22"/>
-          <w:szCs w:val="22"/>
-          <w:lang w:val="en-US"/>
-        </w:rPr>
-      </w:pPr>
-      <w:r>
-        <w:rPr>
-          <w:rFonts w:ascii="Arial Nova Cond" w:hAnsi="Arial Nova Cond" w:cs="Calibri"/>
-          <w:sz w:val="22"/>
-          <w:szCs w:val="22"/>
-          <w:lang w:val="en-US"/>
-        </w:rPr>
-        <w:t xml:space="preserve">UIN Sunan </w:t>
-      </w:r>
-      <w:proofErr w:type="spellStart"/>
-      <w:r>
-        <w:rPr>
-          <w:rFonts w:ascii="Arial Nova Cond" w:hAnsi="Arial Nova Cond" w:cs="Calibri"/>
-          <w:sz w:val="22"/>
-          <w:szCs w:val="22"/>
+          <w:sz w:val="18"/>
+          <w:szCs w:val="18"/>
           <w:lang w:val="en-US"/>
         </w:rPr>
         <w:t>Kalijaga</w:t>
@@ -512,16 +486,16 @@
         <w:ind w:firstLine="851"/>
         <w:rPr>
           <w:rFonts w:ascii="Arial Nova Cond" w:hAnsi="Arial Nova Cond" w:cs="Calibri"/>
-          <w:sz w:val="22"/>
-          <w:szCs w:val="22"/>
-          <w:lang w:val="en-US"/>
-        </w:rPr>
-      </w:pPr>
-      <w:r>
-        <w:rPr>
-          <w:rFonts w:ascii="Arial Nova Cond" w:hAnsi="Arial Nova Cond" w:cs="Calibri"/>
-          <w:sz w:val="22"/>
-          <w:szCs w:val="22"/>
+          <w:sz w:val="18"/>
+          <w:szCs w:val="18"/>
+          <w:lang w:val="en-US"/>
+        </w:rPr>
+      </w:pPr>
+      <w:r>
+        <w:rPr>
+          <w:rFonts w:ascii="Arial Nova Cond" w:hAnsi="Arial Nova Cond" w:cs="Calibri"/>
+          <w:sz w:val="18"/>
+          <w:szCs w:val="18"/>
           <w:lang w:val="en-US"/>
         </w:rPr>
         <w:t>Yogyakarta</w:t>
@@ -532,8 +506,8 @@
         <w:ind w:firstLine="900"/>
         <w:rPr>
           <w:rFonts w:ascii="Arial Nova Cond" w:hAnsi="Arial Nova Cond" w:cs="Calibri"/>
-          <w:sz w:val="22"/>
-          <w:szCs w:val="22"/>
+          <w:sz w:val="18"/>
+          <w:szCs w:val="18"/>
           <w:lang w:val="en-US"/>
         </w:rPr>
       </w:pPr>
@@ -543,8 +517,8 @@
         <w:ind w:left="851"/>
         <w:rPr>
           <w:rFonts w:ascii="Arial Nova Cond" w:hAnsi="Arial Nova Cond" w:cs="Calibri"/>
-          <w:sz w:val="22"/>
-          <w:szCs w:val="22"/>
+          <w:sz w:val="18"/>
+          <w:szCs w:val="18"/>
           <w:lang w:val="en-US"/>
         </w:rPr>
       </w:pPr>
@@ -553,8 +527,8 @@
         <w:rPr>
           <w:rFonts w:ascii="Arial Nova Cond" w:hAnsi="Arial Nova Cond" w:cs="Calibri"/>
           <w:i/>
-          <w:sz w:val="22"/>
-          <w:szCs w:val="22"/>
+          <w:sz w:val="18"/>
+          <w:szCs w:val="18"/>
           <w:lang w:val="en-US"/>
         </w:rPr>
         <w:t>Assalamu’alaikum</w:t>
@@ -564,8 +538,8 @@
         <w:rPr>
           <w:rFonts w:ascii="Arial Nova Cond" w:hAnsi="Arial Nova Cond" w:cs="Calibri"/>
           <w:i/>
-          <w:sz w:val="22"/>
-          <w:szCs w:val="22"/>
+          <w:sz w:val="18"/>
+          <w:szCs w:val="18"/>
           <w:lang w:val="en-US"/>
         </w:rPr>
         <w:t xml:space="preserve"> </w:t>
@@ -575,8 +549,8 @@
         <w:rPr>
           <w:rFonts w:ascii="Arial Nova Cond" w:hAnsi="Arial Nova Cond" w:cs="Calibri"/>
           <w:i/>
-          <w:sz w:val="22"/>
-          <w:szCs w:val="22"/>
+          <w:sz w:val="18"/>
+          <w:szCs w:val="18"/>
           <w:lang w:val="en-US"/>
         </w:rPr>
         <w:t>Wr</w:t>
@@ -586,8 +560,8 @@
         <w:rPr>
           <w:rFonts w:ascii="Arial Nova Cond" w:hAnsi="Arial Nova Cond" w:cs="Calibri"/>
           <w:i/>
-          <w:sz w:val="22"/>
-          <w:szCs w:val="22"/>
+          <w:sz w:val="18"/>
+          <w:szCs w:val="18"/>
           <w:lang w:val="en-US"/>
         </w:rPr>
         <w:t>. Wb</w:t>
@@ -595,8 +569,8 @@
       <w:r>
         <w:rPr>
           <w:rFonts w:ascii="Arial Nova Cond" w:hAnsi="Arial Nova Cond" w:cs="Calibri"/>
-          <w:sz w:val="22"/>
-          <w:szCs w:val="22"/>
+          <w:sz w:val="18"/>
+          <w:szCs w:val="18"/>
           <w:lang w:val="en-US"/>
         </w:rPr>
         <w:t>.</w:t>
@@ -609,8 +583,8 @@
         <w:jc w:val="both"/>
         <w:rPr>
           <w:rFonts w:ascii="Arial Nova Cond" w:hAnsi="Arial Nova Cond" w:cs="Calibri"/>
-          <w:sz w:val="22"/>
-          <w:szCs w:val="22"/>
+          <w:sz w:val="18"/>
+          <w:szCs w:val="18"/>
           <w:lang w:val="en-US"/>
         </w:rPr>
       </w:pPr>
@@ -618,8 +592,8 @@
       <w:r>
         <w:rPr>
           <w:rFonts w:ascii="Arial Nova Cond" w:hAnsi="Arial Nova Cond" w:cs="Calibri"/>
-          <w:sz w:val="22"/>
-          <w:szCs w:val="22"/>
+          <w:sz w:val="18"/>
+          <w:szCs w:val="18"/>
           <w:lang w:val="en-US"/>
         </w:rPr>
         <w:t>Mengharap</w:t>
@@ -628,8 +602,8 @@
       <w:r>
         <w:rPr>
           <w:rFonts w:ascii="Arial Nova Cond" w:hAnsi="Arial Nova Cond" w:cs="Calibri"/>
-          <w:sz w:val="22"/>
-          <w:szCs w:val="22"/>
+          <w:sz w:val="18"/>
+          <w:szCs w:val="18"/>
           <w:lang w:val="en-US"/>
         </w:rPr>
         <w:t xml:space="preserve"> </w:t>
@@ -638,8 +612,8 @@
       <w:r>
         <w:rPr>
           <w:rFonts w:ascii="Arial Nova Cond" w:hAnsi="Arial Nova Cond" w:cs="Calibri"/>
-          <w:sz w:val="22"/>
-          <w:szCs w:val="22"/>
+          <w:sz w:val="18"/>
+          <w:szCs w:val="18"/>
           <w:lang w:val="en-US"/>
         </w:rPr>
         <w:t>dengan</w:t>
@@ -648,8 +622,8 @@
       <w:r>
         <w:rPr>
           <w:rFonts w:ascii="Arial Nova Cond" w:hAnsi="Arial Nova Cond" w:cs="Calibri"/>
-          <w:sz w:val="22"/>
-          <w:szCs w:val="22"/>
+          <w:sz w:val="18"/>
+          <w:szCs w:val="18"/>
           <w:lang w:val="en-US"/>
         </w:rPr>
         <w:t xml:space="preserve"> </w:t>
@@ -658,8 +632,8 @@
       <w:r>
         <w:rPr>
           <w:rFonts w:ascii="Arial Nova Cond" w:hAnsi="Arial Nova Cond" w:cs="Calibri"/>
-          <w:sz w:val="22"/>
-          <w:szCs w:val="22"/>
+          <w:sz w:val="18"/>
+          <w:szCs w:val="18"/>
           <w:lang w:val="en-US"/>
         </w:rPr>
         <w:t>hormat</w:t>
@@ -668,8 +642,8 @@
       <w:r>
         <w:rPr>
           <w:rFonts w:ascii="Arial Nova Cond" w:hAnsi="Arial Nova Cond" w:cs="Calibri"/>
-          <w:sz w:val="22"/>
-          <w:szCs w:val="22"/>
+          <w:sz w:val="18"/>
+          <w:szCs w:val="18"/>
           <w:lang w:val="en-US"/>
         </w:rPr>
         <w:t xml:space="preserve"> </w:t>
@@ -678,8 +652,8 @@
       <w:r>
         <w:rPr>
           <w:rFonts w:ascii="Arial Nova Cond" w:hAnsi="Arial Nova Cond" w:cs="Calibri"/>
-          <w:sz w:val="22"/>
-          <w:szCs w:val="22"/>
+          <w:sz w:val="18"/>
+          <w:szCs w:val="18"/>
           <w:lang w:val="en-US"/>
         </w:rPr>
         <w:t>atas</w:t>
@@ -688,8 +662,8 @@
       <w:r>
         <w:rPr>
           <w:rFonts w:ascii="Arial Nova Cond" w:hAnsi="Arial Nova Cond" w:cs="Calibri"/>
-          <w:sz w:val="22"/>
-          <w:szCs w:val="22"/>
+          <w:sz w:val="18"/>
+          <w:szCs w:val="18"/>
           <w:lang w:val="en-US"/>
         </w:rPr>
         <w:t xml:space="preserve"> </w:t>
@@ -698,8 +672,8 @@
       <w:r>
         <w:rPr>
           <w:rFonts w:ascii="Arial Nova Cond" w:hAnsi="Arial Nova Cond" w:cs="Calibri"/>
-          <w:sz w:val="22"/>
-          <w:szCs w:val="22"/>
+          <w:sz w:val="18"/>
+          <w:szCs w:val="18"/>
           <w:lang w:val="en-US"/>
         </w:rPr>
         <w:t>kehadiran</w:t>
@@ -708,8 +682,8 @@
       <w:r>
         <w:rPr>
           <w:rFonts w:ascii="Arial Nova Cond" w:hAnsi="Arial Nova Cond" w:cs="Calibri"/>
-          <w:sz w:val="22"/>
-          <w:szCs w:val="22"/>
+          <w:sz w:val="18"/>
+          <w:szCs w:val="18"/>
           <w:lang w:val="en-US"/>
         </w:rPr>
         <w:t xml:space="preserve"> Bapak/Ibu/</w:t>
@@ -717,8 +691,8 @@
       <w:r>
         <w:rPr>
           <w:rFonts w:ascii="Arial Nova Cond" w:hAnsi="Arial Nova Cond" w:cs="Calibri"/>
-          <w:sz w:val="22"/>
-          <w:szCs w:val="22"/>
+          <w:sz w:val="18"/>
+          <w:szCs w:val="18"/>
           <w:lang w:val="en-US"/>
         </w:rPr>
         <w:t xml:space="preserve"> </w:t>
@@ -727,8 +701,8 @@
       <w:r>
         <w:rPr>
           <w:rFonts w:ascii="Arial Nova Cond" w:hAnsi="Arial Nova Cond" w:cs="Calibri"/>
-          <w:sz w:val="22"/>
-          <w:szCs w:val="22"/>
+          <w:sz w:val="18"/>
+          <w:szCs w:val="18"/>
           <w:lang w:val="en-US"/>
         </w:rPr>
         <w:t>Saudara</w:t>
@@ -737,8 +711,8 @@
       <w:r>
         <w:rPr>
           <w:rFonts w:ascii="Arial Nova Cond" w:hAnsi="Arial Nova Cond" w:cs="Calibri"/>
-          <w:sz w:val="22"/>
-          <w:szCs w:val="22"/>
+          <w:sz w:val="18"/>
+          <w:szCs w:val="18"/>
           <w:lang w:val="en-US"/>
         </w:rPr>
         <w:t xml:space="preserve"> pada </w:t>
@@ -747,8 +721,8 @@
       <w:r>
         <w:rPr>
           <w:rFonts w:ascii="Arial Nova Cond" w:hAnsi="Arial Nova Cond" w:cs="Calibri"/>
-          <w:sz w:val="22"/>
-          <w:szCs w:val="22"/>
+          <w:sz w:val="18"/>
+          <w:szCs w:val="18"/>
           <w:lang w:val="en-US"/>
         </w:rPr>
         <w:t>pertemuan</w:t>
@@ -757,8 +731,8 @@
       <w:r>
         <w:rPr>
           <w:rFonts w:ascii="Arial Nova Cond" w:hAnsi="Arial Nova Cond" w:cs="Calibri"/>
-          <w:sz w:val="22"/>
-          <w:szCs w:val="22"/>
+          <w:sz w:val="18"/>
+          <w:szCs w:val="18"/>
           <w:lang w:val="en-US"/>
         </w:rPr>
         <w:t xml:space="preserve"> yang </w:t>
@@ -767,8 +741,8 @@
       <w:r>
         <w:rPr>
           <w:rFonts w:ascii="Arial Nova Cond" w:hAnsi="Arial Nova Cond" w:cs="Calibri"/>
-          <w:sz w:val="22"/>
-          <w:szCs w:val="22"/>
+          <w:sz w:val="18"/>
+          <w:szCs w:val="18"/>
           <w:lang w:val="en-US"/>
         </w:rPr>
         <w:t>akan</w:t>
@@ -777,8 +751,8 @@
       <w:r>
         <w:rPr>
           <w:rFonts w:ascii="Arial Nova Cond" w:hAnsi="Arial Nova Cond" w:cs="Calibri"/>
-          <w:sz w:val="22"/>
-          <w:szCs w:val="22"/>
+          <w:sz w:val="18"/>
+          <w:szCs w:val="18"/>
           <w:lang w:val="en-US"/>
         </w:rPr>
         <w:t xml:space="preserve"> </w:t>
@@ -787,8 +761,8 @@
       <w:r>
         <w:rPr>
           <w:rFonts w:ascii="Arial Nova Cond" w:hAnsi="Arial Nova Cond" w:cs="Calibri"/>
-          <w:sz w:val="22"/>
-          <w:szCs w:val="22"/>
+          <w:sz w:val="18"/>
+          <w:szCs w:val="18"/>
           <w:lang w:val="en-US"/>
         </w:rPr>
         <w:t>diselenggarakan</w:t>
@@ -797,8 +771,8 @@
       <w:r>
         <w:rPr>
           <w:rFonts w:ascii="Arial Nova Cond" w:hAnsi="Arial Nova Cond" w:cs="Calibri"/>
-          <w:sz w:val="22"/>
-          <w:szCs w:val="22"/>
+          <w:sz w:val="18"/>
+          <w:szCs w:val="18"/>
           <w:lang w:val="en-US"/>
         </w:rPr>
         <w:t xml:space="preserve"> pada:</w:t>
@@ -809,8 +783,8 @@
         <w:ind w:left="851"/>
         <w:rPr>
           <w:rFonts w:ascii="Arial Nova Cond" w:hAnsi="Arial Nova Cond" w:cs="Calibri"/>
-          <w:sz w:val="22"/>
-          <w:szCs w:val="22"/>
+          <w:sz w:val="18"/>
+          <w:szCs w:val="18"/>
           <w:lang w:val="en-US"/>
         </w:rPr>
       </w:pPr>
@@ -822,9 +796,9 @@
         <w:tblLook w:val="04A0" w:firstRow="1" w:lastRow="0" w:firstColumn="1" w:lastColumn="0" w:noHBand="0" w:noVBand="1"/>
       </w:tblPr>
       <w:tblGrid>
-        <w:gridCol w:w="1181"/>
-        <w:gridCol w:w="277"/>
-        <w:gridCol w:w="3305"/>
+        <w:gridCol w:w="1006"/>
+        <w:gridCol w:w="278"/>
+        <w:gridCol w:w="3479"/>
       </w:tblGrid>
       <w:tr>
         <w:tc>
@@ -836,16 +810,16 @@
               <w:ind w:left="851" w:hanging="851"/>
               <w:rPr>
                 <w:rFonts w:ascii="Arial Nova Cond" w:hAnsi="Arial Nova Cond" w:cs="Calibri"/>
-                <w:sz w:val="22"/>
-                <w:szCs w:val="22"/>
+                <w:sz w:val="18"/>
+                <w:szCs w:val="18"/>
                 <w:lang w:val="en-US"/>
               </w:rPr>
             </w:pPr>
             <w:r>
               <w:rPr>
                 <w:rFonts w:ascii="Arial Nova Cond" w:hAnsi="Arial Nova Cond" w:cs="Calibri"/>
-                <w:sz w:val="22"/>
-                <w:szCs w:val="22"/>
+                <w:sz w:val="18"/>
+                <w:szCs w:val="18"/>
                 <w:lang w:val="en-US"/>
               </w:rPr>
               <w:t>Hari</w:t>
@@ -853,8 +827,8 @@
             <w:r>
               <w:rPr>
                 <w:rFonts w:ascii="Arial Nova Cond" w:hAnsi="Arial Nova Cond" w:cs="Calibri"/>
-                <w:sz w:val="22"/>
-                <w:szCs w:val="22"/>
+                <w:sz w:val="18"/>
+                <w:szCs w:val="18"/>
                 <w:lang w:val="en-US"/>
               </w:rPr>
               <w:t xml:space="preserve"> </w:t>
@@ -870,16 +844,16 @@
               <w:ind w:left="851" w:hanging="851"/>
               <w:rPr>
                 <w:rFonts w:ascii="Arial Nova Cond" w:hAnsi="Arial Nova Cond" w:cs="Calibri"/>
-                <w:sz w:val="22"/>
-                <w:szCs w:val="22"/>
+                <w:sz w:val="18"/>
+                <w:szCs w:val="18"/>
                 <w:lang w:val="en-US"/>
               </w:rPr>
             </w:pPr>
             <w:r>
               <w:rPr>
                 <w:rFonts w:ascii="Arial Nova Cond" w:hAnsi="Arial Nova Cond" w:cs="Calibri"/>
-                <w:sz w:val="22"/>
-                <w:szCs w:val="22"/>
+                <w:sz w:val="18"/>
+                <w:szCs w:val="18"/>
                 <w:lang w:val="en-US"/>
               </w:rPr>
               <w:t>:</w:t>
@@ -896,8 +870,8 @@
               <w:rPr>
                 <w:rFonts w:ascii="Arial Nova Cond" w:hAnsi="Arial Nova Cond" w:cs="Calibri"/>
                 <w:bCs/>
-                <w:sz w:val="22"/>
-                <w:szCs w:val="22"/>
+                <w:sz w:val="18"/>
+                <w:szCs w:val="18"/>
                 <w:lang w:val="en-US"/>
               </w:rPr>
             </w:pPr>
@@ -905,8 +879,8 @@
               <w:rPr>
                 <w:rFonts w:ascii="Arial Nova Cond" w:hAnsi="Arial Nova Cond" w:cs="Calibri"/>
                 <w:bCs/>
-                <w:sz w:val="22"/>
-                <w:szCs w:val="22"/>
+                <w:sz w:val="18"/>
+                <w:szCs w:val="18"/>
                 <w:lang w:val="en-US"/>
               </w:rPr>
               <w:t>${</w:t>
@@ -916,8 +890,8 @@
               <w:rPr>
                 <w:rFonts w:ascii="Arial Nova Cond" w:hAnsi="Arial Nova Cond" w:cs="Calibri"/>
                 <w:bCs/>
-                <w:sz w:val="22"/>
-                <w:szCs w:val="22"/>
+                <w:sz w:val="18"/>
+                <w:szCs w:val="18"/>
                 <w:lang w:val="en-US"/>
               </w:rPr>
               <w:t>activity_dates_days</w:t>
@@ -927,8 +901,8 @@
               <w:rPr>
                 <w:rFonts w:ascii="Arial Nova Cond" w:hAnsi="Arial Nova Cond" w:cs="Calibri"/>
                 <w:bCs/>
-                <w:sz w:val="22"/>
-                <w:szCs w:val="22"/>
+                <w:sz w:val="18"/>
+                <w:szCs w:val="18"/>
                 <w:lang w:val="en-US"/>
               </w:rPr>
               <w:t>}</w:t>
@@ -946,8 +920,8 @@
               <w:ind w:left="851" w:hanging="851"/>
               <w:rPr>
                 <w:rFonts w:ascii="Arial Nova Cond" w:hAnsi="Arial Nova Cond" w:cs="Calibri"/>
-                <w:sz w:val="22"/>
-                <w:szCs w:val="22"/>
+                <w:sz w:val="18"/>
+                <w:szCs w:val="18"/>
                 <w:lang w:val="en-US"/>
               </w:rPr>
             </w:pPr>
@@ -955,8 +929,8 @@
             <w:r>
               <w:rPr>
                 <w:rFonts w:ascii="Arial Nova Cond" w:hAnsi="Arial Nova Cond" w:cs="Calibri"/>
-                <w:sz w:val="22"/>
-                <w:szCs w:val="22"/>
+                <w:sz w:val="18"/>
+                <w:szCs w:val="18"/>
                 <w:lang w:val="en-US"/>
               </w:rPr>
               <w:t>Tanggal</w:t>
@@ -965,8 +939,8 @@
             <w:r>
               <w:rPr>
                 <w:rFonts w:ascii="Arial Nova Cond" w:hAnsi="Arial Nova Cond" w:cs="Calibri"/>
-                <w:sz w:val="22"/>
-                <w:szCs w:val="22"/>
+                <w:sz w:val="18"/>
+                <w:szCs w:val="18"/>
                 <w:lang w:val="en-US"/>
               </w:rPr>
               <w:t xml:space="preserve"> </w:t>
@@ -982,16 +956,16 @@
               <w:ind w:left="851" w:hanging="851"/>
               <w:rPr>
                 <w:rFonts w:ascii="Arial Nova Cond" w:hAnsi="Arial Nova Cond" w:cs="Calibri"/>
-                <w:sz w:val="22"/>
-                <w:szCs w:val="22"/>
+                <w:sz w:val="18"/>
+                <w:szCs w:val="18"/>
                 <w:lang w:val="en-US"/>
               </w:rPr>
             </w:pPr>
             <w:r>
               <w:rPr>
                 <w:rFonts w:ascii="Arial Nova Cond" w:hAnsi="Arial Nova Cond" w:cs="Calibri"/>
-                <w:sz w:val="22"/>
-                <w:szCs w:val="22"/>
+                <w:sz w:val="18"/>
+                <w:szCs w:val="18"/>
                 <w:lang w:val="en-US"/>
               </w:rPr>
               <w:t>:</w:t>
@@ -1007,16 +981,16 @@
               <w:ind w:left="-2" w:firstLine="2"/>
               <w:rPr>
                 <w:rFonts w:ascii="Arial Nova Cond" w:hAnsi="Arial Nova Cond" w:cs="Calibri"/>
-                <w:sz w:val="22"/>
-                <w:szCs w:val="22"/>
+                <w:sz w:val="18"/>
+                <w:szCs w:val="18"/>
                 <w:lang w:val="en-US"/>
               </w:rPr>
             </w:pPr>
             <w:r>
               <w:rPr>
                 <w:rFonts w:ascii="Arial Nova Cond" w:hAnsi="Arial Nova Cond" w:cs="Calibri"/>
-                <w:sz w:val="22"/>
-                <w:szCs w:val="22"/>
+                <w:sz w:val="18"/>
+                <w:szCs w:val="18"/>
                 <w:lang w:val="en-US"/>
               </w:rPr>
               <w:t>${</w:t>
@@ -1025,8 +999,8 @@
             <w:r>
               <w:rPr>
                 <w:rFonts w:ascii="Arial Nova Cond" w:hAnsi="Arial Nova Cond" w:cs="Calibri"/>
-                <w:sz w:val="22"/>
-                <w:szCs w:val="22"/>
+                <w:sz w:val="18"/>
+                <w:szCs w:val="18"/>
                 <w:lang w:val="en-US"/>
               </w:rPr>
               <w:t>activity_dates_formatted</w:t>
@@ -1035,8 +1009,8 @@
             <w:r>
               <w:rPr>
                 <w:rFonts w:ascii="Arial Nova Cond" w:hAnsi="Arial Nova Cond" w:cs="Calibri"/>
-                <w:sz w:val="22"/>
-                <w:szCs w:val="22"/>
+                <w:sz w:val="18"/>
+                <w:szCs w:val="18"/>
                 <w:lang w:val="en-US"/>
               </w:rPr>
               <w:t>}</w:t>
@@ -1054,16 +1028,16 @@
               <w:ind w:left="851" w:hanging="851"/>
               <w:rPr>
                 <w:rFonts w:ascii="Arial Nova Cond" w:hAnsi="Arial Nova Cond" w:cs="Calibri"/>
-                <w:sz w:val="22"/>
-                <w:szCs w:val="22"/>
+                <w:sz w:val="18"/>
+                <w:szCs w:val="18"/>
                 <w:lang w:val="en-US"/>
               </w:rPr>
             </w:pPr>
             <w:r>
               <w:rPr>
                 <w:rFonts w:ascii="Arial Nova Cond" w:hAnsi="Arial Nova Cond" w:cs="Calibri"/>
-                <w:sz w:val="22"/>
-                <w:szCs w:val="22"/>
+                <w:sz w:val="18"/>
+                <w:szCs w:val="18"/>
                 <w:lang w:val="en-US"/>
               </w:rPr>
               <w:t>Waktu/Jam</w:t>
@@ -1079,16 +1053,16 @@
               <w:ind w:left="851" w:hanging="851"/>
               <w:rPr>
                 <w:rFonts w:ascii="Arial Nova Cond" w:hAnsi="Arial Nova Cond" w:cs="Calibri"/>
-                <w:sz w:val="22"/>
-                <w:szCs w:val="22"/>
+                <w:sz w:val="18"/>
+                <w:szCs w:val="18"/>
                 <w:lang w:val="en-US"/>
               </w:rPr>
             </w:pPr>
             <w:r>
               <w:rPr>
                 <w:rFonts w:ascii="Arial Nova Cond" w:hAnsi="Arial Nova Cond" w:cs="Calibri"/>
-                <w:sz w:val="22"/>
-                <w:szCs w:val="22"/>
+                <w:sz w:val="18"/>
+                <w:szCs w:val="18"/>
                 <w:lang w:val="en-US"/>
               </w:rPr>
               <w:t>:</w:t>
@@ -1103,16 +1077,16 @@
             <w:pPr>
               <w:rPr>
                 <w:rFonts w:ascii="Arial Nova Cond" w:hAnsi="Arial Nova Cond" w:cs="Calibri"/>
-                <w:sz w:val="22"/>
-                <w:szCs w:val="22"/>
+                <w:sz w:val="18"/>
+                <w:szCs w:val="18"/>
                 <w:lang w:val="en-US"/>
               </w:rPr>
             </w:pPr>
             <w:r>
               <w:rPr>
                 <w:rFonts w:ascii="Arial Nova Cond" w:hAnsi="Arial Nova Cond" w:cs="Calibri"/>
-                <w:sz w:val="22"/>
-                <w:szCs w:val="22"/>
+                <w:sz w:val="18"/>
+                <w:szCs w:val="18"/>
                 <w:lang w:val="en-US"/>
               </w:rPr>
               <w:t>${</w:t>
@@ -1121,8 +1095,8 @@
             <w:r>
               <w:rPr>
                 <w:rFonts w:ascii="Arial Nova Cond" w:hAnsi="Arial Nova Cond" w:cs="Calibri"/>
-                <w:sz w:val="22"/>
-                <w:szCs w:val="22"/>
+                <w:sz w:val="18"/>
+                <w:szCs w:val="18"/>
                 <w:lang w:val="en-US"/>
               </w:rPr>
               <w:t>activity_lenght_hours</w:t>
@@ -1131,8 +1105,8 @@
             <w:r>
               <w:rPr>
                 <w:rFonts w:ascii="Arial Nova Cond" w:hAnsi="Arial Nova Cond" w:cs="Calibri"/>
-                <w:sz w:val="22"/>
-                <w:szCs w:val="22"/>
+                <w:sz w:val="18"/>
+                <w:szCs w:val="18"/>
                 <w:lang w:val="en-US"/>
               </w:rPr>
               <w:t>}</w:t>
@@ -1140,8 +1114,8 @@
             <w:r>
               <w:rPr>
                 <w:rFonts w:ascii="Arial Nova Cond" w:hAnsi="Arial Nova Cond" w:cs="Calibri"/>
-                <w:sz w:val="22"/>
-                <w:szCs w:val="22"/>
+                <w:sz w:val="18"/>
+                <w:szCs w:val="18"/>
                 <w:lang w:val="en-US"/>
               </w:rPr>
               <w:t xml:space="preserve"> </w:t>
@@ -1149,8 +1123,8 @@
             <w:r>
               <w:rPr>
                 <w:rFonts w:ascii="Arial Nova Cond" w:hAnsi="Arial Nova Cond" w:cs="Calibri"/>
-                <w:sz w:val="22"/>
-                <w:szCs w:val="22"/>
+                <w:sz w:val="18"/>
+                <w:szCs w:val="18"/>
                 <w:lang w:val="en-US"/>
               </w:rPr>
               <w:t>WIB</w:t>
@@ -1168,8 +1142,8 @@
               <w:ind w:left="851" w:hanging="851"/>
               <w:rPr>
                 <w:rFonts w:ascii="Arial Nova Cond" w:hAnsi="Arial Nova Cond" w:cs="Calibri"/>
-                <w:sz w:val="22"/>
-                <w:szCs w:val="22"/>
+                <w:sz w:val="18"/>
+                <w:szCs w:val="18"/>
                 <w:lang w:val="en-US"/>
               </w:rPr>
             </w:pPr>
@@ -1177,8 +1151,8 @@
             <w:r>
               <w:rPr>
                 <w:rFonts w:ascii="Arial Nova Cond" w:hAnsi="Arial Nova Cond" w:cs="Calibri"/>
-                <w:sz w:val="22"/>
-                <w:szCs w:val="22"/>
+                <w:sz w:val="18"/>
+                <w:szCs w:val="18"/>
                 <w:lang w:val="en-US"/>
               </w:rPr>
               <w:t>Tempat</w:t>
@@ -1195,16 +1169,16 @@
               <w:ind w:left="851" w:hanging="851"/>
               <w:rPr>
                 <w:rFonts w:ascii="Arial Nova Cond" w:hAnsi="Arial Nova Cond" w:cs="Calibri"/>
-                <w:sz w:val="22"/>
-                <w:szCs w:val="22"/>
+                <w:sz w:val="18"/>
+                <w:szCs w:val="18"/>
                 <w:lang w:val="en-US"/>
               </w:rPr>
             </w:pPr>
             <w:r>
               <w:rPr>
                 <w:rFonts w:ascii="Arial Nova Cond" w:hAnsi="Arial Nova Cond" w:cs="Calibri"/>
-                <w:sz w:val="22"/>
-                <w:szCs w:val="22"/>
+                <w:sz w:val="18"/>
+                <w:szCs w:val="18"/>
                 <w:lang w:val="en-US"/>
               </w:rPr>
               <w:t>:</w:t>
@@ -1220,16 +1194,16 @@
               <w:ind w:left="-2" w:firstLine="2"/>
               <w:rPr>
                 <w:rFonts w:ascii="Arial Nova Cond" w:hAnsi="Arial Nova Cond" w:cs="Arial"/>
-                <w:sz w:val="22"/>
-                <w:szCs w:val="22"/>
+                <w:sz w:val="18"/>
+                <w:szCs w:val="18"/>
                 <w:lang w:val="en-US"/>
               </w:rPr>
             </w:pPr>
             <w:r>
               <w:rPr>
                 <w:rFonts w:ascii="Arial Nova Cond" w:hAnsi="Arial Nova Cond" w:cs="Arial"/>
-                <w:sz w:val="22"/>
-                <w:szCs w:val="22"/>
+                <w:sz w:val="18"/>
+                <w:szCs w:val="18"/>
                 <w:lang w:val="en-US"/>
               </w:rPr>
               <w:t>${</w:t>
@@ -1238,8 +1212,8 @@
             <w:r>
               <w:rPr>
                 <w:rFonts w:ascii="Arial Nova Cond" w:hAnsi="Arial Nova Cond" w:cs="Arial"/>
-                <w:sz w:val="22"/>
-                <w:szCs w:val="22"/>
+                <w:sz w:val="18"/>
+                <w:szCs w:val="18"/>
                 <w:lang w:val="en-US"/>
               </w:rPr>
               <w:t>activity_location</w:t>
@@ -1248,8 +1222,8 @@
             <w:r>
               <w:rPr>
                 <w:rFonts w:ascii="Arial Nova Cond" w:hAnsi="Arial Nova Cond" w:cs="Arial"/>
-                <w:sz w:val="22"/>
-                <w:szCs w:val="22"/>
+                <w:sz w:val="18"/>
+                <w:szCs w:val="18"/>
                 <w:lang w:val="en-US"/>
               </w:rPr>
               <w:t>}</w:t>
@@ -1267,16 +1241,16 @@
               <w:ind w:left="851" w:hanging="851"/>
               <w:rPr>
                 <w:rFonts w:ascii="Arial Nova Cond" w:hAnsi="Arial Nova Cond" w:cs="Calibri"/>
-                <w:sz w:val="22"/>
-                <w:szCs w:val="22"/>
+                <w:sz w:val="18"/>
+                <w:szCs w:val="18"/>
                 <w:lang w:val="en-US"/>
               </w:rPr>
             </w:pPr>
             <w:r>
               <w:rPr>
                 <w:rFonts w:ascii="Arial Nova Cond" w:hAnsi="Arial Nova Cond" w:cs="Calibri"/>
-                <w:sz w:val="22"/>
-                <w:szCs w:val="22"/>
+                <w:sz w:val="18"/>
+                <w:szCs w:val="18"/>
                 <w:lang w:val="en-US"/>
               </w:rPr>
               <w:t>Acara</w:t>
@@ -1292,16 +1266,16 @@
               <w:ind w:left="851" w:hanging="851"/>
               <w:rPr>
                 <w:rFonts w:ascii="Arial Nova Cond" w:hAnsi="Arial Nova Cond" w:cs="Calibri"/>
-                <w:sz w:val="22"/>
-                <w:szCs w:val="22"/>
+                <w:sz w:val="18"/>
+                <w:szCs w:val="18"/>
                 <w:lang w:val="en-US"/>
               </w:rPr>
             </w:pPr>
             <w:r>
               <w:rPr>
                 <w:rFonts w:ascii="Arial Nova Cond" w:hAnsi="Arial Nova Cond" w:cs="Calibri"/>
-                <w:sz w:val="22"/>
-                <w:szCs w:val="22"/>
+                <w:sz w:val="18"/>
+                <w:szCs w:val="18"/>
                 <w:lang w:val="en-US"/>
               </w:rPr>
               <w:t>:</w:t>
@@ -1317,8 +1291,8 @@
               <w:ind w:left="851" w:hanging="851"/>
               <w:rPr>
                 <w:rFonts w:ascii="Arial Nova Cond" w:hAnsi="Arial Nova Cond" w:cs="Calibri"/>
-                <w:sz w:val="22"/>
-                <w:szCs w:val="22"/>
+                <w:sz w:val="18"/>
+                <w:szCs w:val="18"/>
                 <w:lang w:val="en-US"/>
               </w:rPr>
             </w:pPr>
@@ -1326,8 +1300,8 @@
             <w:r>
               <w:rPr>
                 <w:rFonts w:ascii="Arial Nova Cond" w:hAnsi="Arial Nova Cond" w:cs="Calibri"/>
-                <w:sz w:val="22"/>
-                <w:szCs w:val="22"/>
+                <w:sz w:val="18"/>
+                <w:szCs w:val="18"/>
                 <w:lang w:val="en-US"/>
               </w:rPr>
               <w:t>Terlampir</w:t>
@@ -1336,8 +1310,8 @@
             <w:r>
               <w:rPr>
                 <w:rFonts w:ascii="Arial Nova Cond" w:hAnsi="Arial Nova Cond" w:cs="Calibri"/>
-                <w:sz w:val="22"/>
-                <w:szCs w:val="22"/>
+                <w:sz w:val="18"/>
+                <w:szCs w:val="18"/>
                 <w:lang w:val="en-US"/>
               </w:rPr>
               <w:t xml:space="preserve"> di </w:t>
@@ -1346,8 +1320,8 @@
             <w:r>
               <w:rPr>
                 <w:rFonts w:ascii="Arial Nova Cond" w:hAnsi="Arial Nova Cond" w:cs="Calibri"/>
-                <w:sz w:val="22"/>
-                <w:szCs w:val="22"/>
+                <w:sz w:val="18"/>
+                <w:szCs w:val="18"/>
                 <w:lang w:val="en-US"/>
               </w:rPr>
               <w:t>pokok</w:t>
@@ -1356,8 +1330,8 @@
             <w:r>
               <w:rPr>
                 <w:rFonts w:ascii="Arial Nova Cond" w:hAnsi="Arial Nova Cond" w:cs="Calibri"/>
-                <w:sz w:val="22"/>
-                <w:szCs w:val="22"/>
+                <w:sz w:val="18"/>
+                <w:szCs w:val="18"/>
                 <w:lang w:val="en-US"/>
               </w:rPr>
               <w:t xml:space="preserve"> </w:t>
@@ -1366,8 +1340,8 @@
             <w:r>
               <w:rPr>
                 <w:rFonts w:ascii="Arial Nova Cond" w:hAnsi="Arial Nova Cond" w:cs="Calibri"/>
-                <w:sz w:val="22"/>
-                <w:szCs w:val="22"/>
+                <w:sz w:val="18"/>
+                <w:szCs w:val="18"/>
                 <w:lang w:val="en-US"/>
               </w:rPr>
               <w:t>bahasa</w:t>
@@ -1375,8 +1349,8 @@
             <w:r>
               <w:rPr>
                 <w:rFonts w:ascii="Arial Nova Cond" w:hAnsi="Arial Nova Cond" w:cs="Calibri"/>
-                <w:sz w:val="22"/>
-                <w:szCs w:val="22"/>
+                <w:sz w:val="18"/>
+                <w:szCs w:val="18"/>
                 <w:lang w:val="en-US"/>
               </w:rPr>
               <w:t>n</w:t>
@@ -1391,8 +1365,8 @@
         <w:ind w:left="900"/>
         <w:rPr>
           <w:rFonts w:ascii="Arial Nova Cond" w:hAnsi="Arial Nova Cond" w:cs="Calibri"/>
-          <w:sz w:val="22"/>
-          <w:szCs w:val="22"/>
+          <w:sz w:val="18"/>
+          <w:szCs w:val="18"/>
           <w:lang w:val="en-US"/>
         </w:rPr>
       </w:pPr>
@@ -1403,8 +1377,8 @@
         <w:jc w:val="both"/>
         <w:rPr>
           <w:rFonts w:ascii="Arial Nova Cond" w:hAnsi="Arial Nova Cond" w:cs="Calibri"/>
-          <w:sz w:val="22"/>
-          <w:szCs w:val="22"/>
+          <w:sz w:val="18"/>
+          <w:szCs w:val="18"/>
           <w:lang w:val="en-US"/>
         </w:rPr>
       </w:pPr>
@@ -1412,8 +1386,8 @@
       <w:r>
         <w:rPr>
           <w:rFonts w:ascii="Arial Nova Cond" w:hAnsi="Arial Nova Cond" w:cs="Calibri"/>
-          <w:sz w:val="22"/>
-          <w:szCs w:val="22"/>
+          <w:sz w:val="18"/>
+          <w:szCs w:val="18"/>
           <w:lang w:val="en-US"/>
         </w:rPr>
         <w:t>Demikian</w:t>
@@ -1422,8 +1396,8 @@
       <w:r>
         <w:rPr>
           <w:rFonts w:ascii="Arial Nova Cond" w:hAnsi="Arial Nova Cond" w:cs="Calibri"/>
-          <w:sz w:val="22"/>
-          <w:szCs w:val="22"/>
+          <w:sz w:val="18"/>
+          <w:szCs w:val="18"/>
           <w:lang w:val="en-US"/>
         </w:rPr>
         <w:t xml:space="preserve">, </w:t>
@@ -1432,8 +1406,8 @@
       <w:r>
         <w:rPr>
           <w:rFonts w:ascii="Arial Nova Cond" w:hAnsi="Arial Nova Cond" w:cs="Calibri"/>
-          <w:sz w:val="22"/>
-          <w:szCs w:val="22"/>
+          <w:sz w:val="18"/>
+          <w:szCs w:val="18"/>
           <w:lang w:val="en-US"/>
         </w:rPr>
         <w:t>a</w:t>
@@ -1441,8 +1415,8 @@
       <w:r>
         <w:rPr>
           <w:rFonts w:ascii="Arial Nova Cond" w:hAnsi="Arial Nova Cond" w:cs="Calibri"/>
-          <w:sz w:val="22"/>
-          <w:szCs w:val="22"/>
+          <w:sz w:val="18"/>
+          <w:szCs w:val="18"/>
           <w:lang w:val="en-US"/>
         </w:rPr>
         <w:t>tas</w:t>
@@ -1451,8 +1425,8 @@
       <w:r>
         <w:rPr>
           <w:rFonts w:ascii="Arial Nova Cond" w:hAnsi="Arial Nova Cond" w:cs="Calibri"/>
-          <w:sz w:val="22"/>
-          <w:szCs w:val="22"/>
+          <w:sz w:val="18"/>
+          <w:szCs w:val="18"/>
           <w:lang w:val="en-US"/>
         </w:rPr>
         <w:t xml:space="preserve"> </w:t>
@@ -1461,8 +1435,8 @@
       <w:r>
         <w:rPr>
           <w:rFonts w:ascii="Arial Nova Cond" w:hAnsi="Arial Nova Cond" w:cs="Calibri"/>
-          <w:sz w:val="22"/>
-          <w:szCs w:val="22"/>
+          <w:sz w:val="18"/>
+          <w:szCs w:val="18"/>
           <w:lang w:val="en-US"/>
         </w:rPr>
         <w:t>perhatian</w:t>
@@ -1471,8 +1445,8 @@
       <w:r>
         <w:rPr>
           <w:rFonts w:ascii="Arial Nova Cond" w:hAnsi="Arial Nova Cond" w:cs="Calibri"/>
-          <w:sz w:val="22"/>
-          <w:szCs w:val="22"/>
+          <w:sz w:val="18"/>
+          <w:szCs w:val="18"/>
           <w:lang w:val="en-US"/>
         </w:rPr>
         <w:t xml:space="preserve"> dan </w:t>
@@ -1481,8 +1455,8 @@
       <w:r>
         <w:rPr>
           <w:rFonts w:ascii="Arial Nova Cond" w:hAnsi="Arial Nova Cond" w:cs="Calibri"/>
-          <w:sz w:val="22"/>
-          <w:szCs w:val="22"/>
+          <w:sz w:val="18"/>
+          <w:szCs w:val="18"/>
           <w:lang w:val="en-US"/>
         </w:rPr>
         <w:t>kehadirannya</w:t>
@@ -1491,8 +1465,8 @@
       <w:r>
         <w:rPr>
           <w:rFonts w:ascii="Arial Nova Cond" w:hAnsi="Arial Nova Cond" w:cs="Calibri"/>
-          <w:sz w:val="22"/>
-          <w:szCs w:val="22"/>
+          <w:sz w:val="18"/>
+          <w:szCs w:val="18"/>
           <w:lang w:val="en-US"/>
         </w:rPr>
         <w:t xml:space="preserve"> </w:t>
@@ -1501,8 +1475,8 @@
       <w:r>
         <w:rPr>
           <w:rFonts w:ascii="Arial Nova Cond" w:hAnsi="Arial Nova Cond" w:cs="Calibri"/>
-          <w:sz w:val="22"/>
-          <w:szCs w:val="22"/>
+          <w:sz w:val="18"/>
+          <w:szCs w:val="18"/>
           <w:lang w:val="en-US"/>
         </w:rPr>
         <w:t>diucapkan</w:t>
@@ -1511,8 +1485,8 @@
       <w:r>
         <w:rPr>
           <w:rFonts w:ascii="Arial Nova Cond" w:hAnsi="Arial Nova Cond" w:cs="Calibri"/>
-          <w:sz w:val="22"/>
-          <w:szCs w:val="22"/>
+          <w:sz w:val="18"/>
+          <w:szCs w:val="18"/>
           <w:lang w:val="en-US"/>
         </w:rPr>
         <w:t xml:space="preserve"> </w:t>
@@ -1521,8 +1495,8 @@
       <w:r>
         <w:rPr>
           <w:rFonts w:ascii="Arial Nova Cond" w:hAnsi="Arial Nova Cond" w:cs="Calibri"/>
-          <w:sz w:val="22"/>
-          <w:szCs w:val="22"/>
+          <w:sz w:val="18"/>
+          <w:szCs w:val="18"/>
           <w:lang w:val="en-US"/>
         </w:rPr>
         <w:t>terima</w:t>
@@ -1531,8 +1505,8 @@
       <w:r>
         <w:rPr>
           <w:rFonts w:ascii="Arial Nova Cond" w:hAnsi="Arial Nova Cond" w:cs="Calibri"/>
-          <w:sz w:val="22"/>
-          <w:szCs w:val="22"/>
+          <w:sz w:val="18"/>
+          <w:szCs w:val="18"/>
           <w:lang w:val="en-US"/>
         </w:rPr>
         <w:t xml:space="preserve"> </w:t>
@@ -1541,8 +1515,8 @@
       <w:r>
         <w:rPr>
           <w:rFonts w:ascii="Arial Nova Cond" w:hAnsi="Arial Nova Cond" w:cs="Calibri"/>
-          <w:sz w:val="22"/>
-          <w:szCs w:val="22"/>
+          <w:sz w:val="18"/>
+          <w:szCs w:val="18"/>
           <w:lang w:val="en-US"/>
         </w:rPr>
         <w:t>kasih</w:t>
@@ -1551,8 +1525,8 @@
       <w:r>
         <w:rPr>
           <w:rFonts w:ascii="Arial Nova Cond" w:hAnsi="Arial Nova Cond" w:cs="Calibri"/>
-          <w:sz w:val="22"/>
-          <w:szCs w:val="22"/>
+          <w:sz w:val="18"/>
+          <w:szCs w:val="18"/>
           <w:lang w:val="en-US"/>
         </w:rPr>
         <w:t>.</w:t>
@@ -1560,8 +1534,8 @@
       <w:r>
         <w:rPr>
           <w:rFonts w:ascii="Arial Nova Cond" w:hAnsi="Arial Nova Cond" w:cs="Calibri"/>
-          <w:sz w:val="22"/>
-          <w:szCs w:val="22"/>
+          <w:sz w:val="18"/>
+          <w:szCs w:val="18"/>
           <w:lang w:val="en-US"/>
         </w:rPr>
         <w:t xml:space="preserve"> </w:t>
@@ -1573,8 +1547,8 @@
         <w:ind w:left="2518" w:hanging="1667"/>
         <w:rPr>
           <w:rFonts w:ascii="Arial Nova Cond" w:hAnsi="Arial Nova Cond" w:cs="Calibri"/>
-          <w:sz w:val="22"/>
-          <w:szCs w:val="22"/>
+          <w:sz w:val="18"/>
+          <w:szCs w:val="18"/>
           <w:lang w:val="en-US"/>
         </w:rPr>
       </w:pPr>
@@ -1583,8 +1557,8 @@
         <w:rPr>
           <w:rFonts w:ascii="Arial Nova Cond" w:hAnsi="Arial Nova Cond" w:cs="Calibri"/>
           <w:i/>
-          <w:sz w:val="22"/>
-          <w:szCs w:val="22"/>
+          <w:sz w:val="18"/>
+          <w:szCs w:val="18"/>
           <w:lang w:val="en-US"/>
         </w:rPr>
         <w:t>Wassalamu’alaikum</w:t>
@@ -1594,8 +1568,8 @@
         <w:rPr>
           <w:rFonts w:ascii="Arial Nova Cond" w:hAnsi="Arial Nova Cond" w:cs="Calibri"/>
           <w:i/>
-          <w:sz w:val="22"/>
-          <w:szCs w:val="22"/>
+          <w:sz w:val="18"/>
+          <w:szCs w:val="18"/>
           <w:lang w:val="en-US"/>
         </w:rPr>
         <w:t xml:space="preserve"> </w:t>
@@ -1605,8 +1579,8 @@
         <w:rPr>
           <w:rFonts w:ascii="Arial Nova Cond" w:hAnsi="Arial Nova Cond" w:cs="Calibri"/>
           <w:i/>
-          <w:sz w:val="22"/>
-          <w:szCs w:val="22"/>
+          <w:sz w:val="18"/>
+          <w:szCs w:val="18"/>
           <w:lang w:val="en-US"/>
         </w:rPr>
         <w:t>wr.Wb</w:t>
@@ -1615,8 +1589,8 @@
       <w:r>
         <w:rPr>
           <w:rFonts w:ascii="Arial Nova Cond" w:hAnsi="Arial Nova Cond" w:cs="Calibri"/>
-          <w:sz w:val="22"/>
-          <w:szCs w:val="22"/>
+          <w:sz w:val="18"/>
+          <w:szCs w:val="18"/>
           <w:lang w:val="en-US"/>
         </w:rPr>
         <w:t>.</w:t>
@@ -2078,12 +2052,75 @@
           <w:lang w:val="en-US"/>
         </w:rPr>
       </w:pPr>
-      <w:r>
+    </w:p>
+    <w:p>
+      <w:pPr>
+        <w:ind w:right="-362"/>
+        <w:jc w:val="center"/>
         <w:rPr>
           <w:rFonts w:ascii="Arial Nova Cond" w:hAnsi="Arial Nova Cond" w:cs="Calibri"/>
           <w:b/>
           <w:sz w:val="22"/>
           <w:szCs w:val="22"/>
+          <w:lang w:val="en-US"/>
+        </w:rPr>
+      </w:pPr>
+    </w:p>
+    <w:p>
+      <w:pPr>
+        <w:ind w:right="-362"/>
+        <w:jc w:val="center"/>
+        <w:rPr>
+          <w:rFonts w:ascii="Arial Nova Cond" w:hAnsi="Arial Nova Cond" w:cs="Calibri"/>
+          <w:b/>
+          <w:sz w:val="22"/>
+          <w:szCs w:val="22"/>
+          <w:lang w:val="en-US"/>
+        </w:rPr>
+      </w:pPr>
+    </w:p>
+    <w:p>
+      <w:pPr>
+        <w:ind w:right="-362"/>
+        <w:rPr>
+          <w:rFonts w:ascii="Arial Nova Cond" w:hAnsi="Arial Nova Cond" w:cs="Calibri"/>
+          <w:b/>
+          <w:sz w:val="22"/>
+          <w:szCs w:val="22"/>
+          <w:lang w:val="en-US"/>
+        </w:rPr>
+      </w:pPr>
+    </w:p>
+    <w:p>
+      <w:pPr>
+        <w:ind w:right="-362"/>
+        <w:rPr>
+          <w:rFonts w:ascii="Arial Nova Cond" w:hAnsi="Arial Nova Cond" w:cs="Calibri"/>
+          <w:b/>
+          <w:sz w:val="22"/>
+          <w:szCs w:val="22"/>
+          <w:lang w:val="en-US"/>
+        </w:rPr>
+      </w:pPr>
+    </w:p>
+    <w:p>
+      <w:pPr>
+        <w:ind w:right="-362"/>
+        <w:jc w:val="center"/>
+        <w:rPr>
+          <w:rFonts w:ascii="Arial Nova Cond" w:hAnsi="Arial Nova Cond" w:cs="Calibri"/>
+          <w:b/>
+          <w:sz w:val="20"/>
+          <w:szCs w:val="20"/>
+          <w:lang w:val="en-US"/>
+        </w:rPr>
+      </w:pPr>
+      <w:r>
+        <w:rPr>
+          <w:rFonts w:ascii="Arial Nova Cond" w:hAnsi="Arial Nova Cond" w:cs="Calibri"/>
+          <w:b/>
+          <w:sz w:val="20"/>
+          <w:szCs w:val="20"/>
           <w:lang w:val="en-US"/>
         </w:rPr>
         <w:t>AGENDA</w:t>
@@ -2117,8 +2154,8 @@
         <w:tblLook w:val="04A0" w:firstRow="1" w:lastRow="0" w:firstColumn="1" w:lastColumn="0" w:noHBand="0" w:noVBand="1"/>
       </w:tblPr>
       <w:tblGrid>
-        <w:gridCol w:w="2593"/>
-        <w:gridCol w:w="2964"/>
+        <w:gridCol w:w="2161"/>
+        <w:gridCol w:w="3396"/>
       </w:tblGrid>
       <w:tr>
         <w:tc>
@@ -2133,8 +2170,8 @@
               <w:rPr>
                 <w:rFonts w:ascii="Arial Nova Cond" w:hAnsi="Arial Nova Cond" w:cs="Calibri"/>
                 <w:b/>
-                <w:sz w:val="22"/>
-                <w:szCs w:val="22"/>
+                <w:sz w:val="18"/>
+                <w:szCs w:val="18"/>
                 <w:lang w:val="en-US"/>
               </w:rPr>
             </w:pPr>
@@ -2142,8 +2179,8 @@
               <w:rPr>
                 <w:rFonts w:ascii="Arial Nova Cond" w:hAnsi="Arial Nova Cond" w:cs="Calibri"/>
                 <w:b/>
-                <w:sz w:val="22"/>
-                <w:szCs w:val="22"/>
+                <w:sz w:val="18"/>
+                <w:szCs w:val="18"/>
                 <w:lang w:val="en-US"/>
               </w:rPr>
               <w:t>Waktu</w:t>
@@ -2162,8 +2199,8 @@
               <w:rPr>
                 <w:rFonts w:ascii="Arial Nova Cond" w:hAnsi="Arial Nova Cond" w:cs="Calibri"/>
                 <w:b/>
-                <w:sz w:val="22"/>
-                <w:szCs w:val="22"/>
+                <w:sz w:val="18"/>
+                <w:szCs w:val="18"/>
                 <w:lang w:val="en-US"/>
               </w:rPr>
             </w:pPr>
@@ -2172,8 +2209,8 @@
               <w:rPr>
                 <w:rFonts w:ascii="Arial Nova Cond" w:hAnsi="Arial Nova Cond" w:cs="Calibri"/>
                 <w:b/>
-                <w:sz w:val="22"/>
-                <w:szCs w:val="22"/>
+                <w:sz w:val="18"/>
+                <w:szCs w:val="18"/>
                 <w:lang w:val="en-US"/>
               </w:rPr>
               <w:t>Pokok</w:t>
@@ -2183,8 +2220,8 @@
               <w:rPr>
                 <w:rFonts w:ascii="Arial Nova Cond" w:hAnsi="Arial Nova Cond" w:cs="Calibri"/>
                 <w:b/>
-                <w:sz w:val="22"/>
-                <w:szCs w:val="22"/>
+                <w:sz w:val="18"/>
+                <w:szCs w:val="18"/>
                 <w:lang w:val="en-US"/>
               </w:rPr>
               <w:t xml:space="preserve"> </w:t>
@@ -2194,8 +2231,8 @@
               <w:rPr>
                 <w:rFonts w:ascii="Arial Nova Cond" w:hAnsi="Arial Nova Cond" w:cs="Calibri"/>
                 <w:b/>
-                <w:sz w:val="22"/>
-                <w:szCs w:val="22"/>
+                <w:sz w:val="18"/>
+                <w:szCs w:val="18"/>
                 <w:lang w:val="en-US"/>
               </w:rPr>
               <w:t>Pembahasan</w:t>
@@ -2215,8 +2252,8 @@
               <w:rPr>
                 <w:rFonts w:ascii="Arial Nova Cond" w:hAnsi="Arial Nova Cond" w:cs="Calibri"/>
                 <w:bCs/>
-                <w:sz w:val="22"/>
-                <w:szCs w:val="22"/>
+                <w:sz w:val="18"/>
+                <w:szCs w:val="18"/>
                 <w:lang w:val="en-US"/>
               </w:rPr>
             </w:pPr>
@@ -2224,8 +2261,8 @@
               <w:rPr>
                 <w:rFonts w:ascii="Arial Nova Cond" w:hAnsi="Arial Nova Cond" w:cs="Calibri"/>
                 <w:bCs/>
-                <w:sz w:val="22"/>
-                <w:szCs w:val="22"/>
+                <w:sz w:val="18"/>
+                <w:szCs w:val="18"/>
                 <w:lang w:val="en-US"/>
               </w:rPr>
               <w:t>${</w:t>
@@ -2235,8 +2272,8 @@
               <w:rPr>
                 <w:rFonts w:ascii="Arial Nova Cond" w:hAnsi="Arial Nova Cond" w:cs="Calibri"/>
                 <w:bCs/>
-                <w:sz w:val="22"/>
-                <w:szCs w:val="22"/>
+                <w:sz w:val="18"/>
+                <w:szCs w:val="18"/>
                 <w:lang w:val="en-US"/>
               </w:rPr>
               <w:t>activity_dates_days</w:t>
@@ -2246,8 +2283,8 @@
               <w:rPr>
                 <w:rFonts w:ascii="Arial Nova Cond" w:hAnsi="Arial Nova Cond" w:cs="Calibri"/>
                 <w:bCs/>
-                <w:sz w:val="22"/>
-                <w:szCs w:val="22"/>
+                <w:sz w:val="18"/>
+                <w:szCs w:val="18"/>
                 <w:lang w:val="en-US"/>
               </w:rPr>
               <w:t>}</w:t>
@@ -2257,16 +2294,16 @@
             <w:pPr>
               <w:rPr>
                 <w:rFonts w:ascii="Arial Nova Cond" w:hAnsi="Arial Nova Cond" w:cs="Calibri"/>
-                <w:sz w:val="22"/>
-                <w:szCs w:val="22"/>
+                <w:sz w:val="18"/>
+                <w:szCs w:val="18"/>
                 <w:lang w:val="en-US"/>
               </w:rPr>
             </w:pPr>
             <w:r>
               <w:rPr>
                 <w:rFonts w:ascii="Arial Nova Cond" w:hAnsi="Arial Nova Cond" w:cs="Calibri"/>
-                <w:sz w:val="22"/>
-                <w:szCs w:val="22"/>
+                <w:sz w:val="18"/>
+                <w:szCs w:val="18"/>
                 <w:lang w:val="en-US"/>
               </w:rPr>
               <w:t>${</w:t>
@@ -2275,8 +2312,8 @@
             <w:r>
               <w:rPr>
                 <w:rFonts w:ascii="Arial Nova Cond" w:hAnsi="Arial Nova Cond" w:cs="Calibri"/>
-                <w:sz w:val="22"/>
-                <w:szCs w:val="22"/>
+                <w:sz w:val="18"/>
+                <w:szCs w:val="18"/>
                 <w:lang w:val="en-US"/>
               </w:rPr>
               <w:t>activity_dates_formatted</w:t>
@@ -2285,8 +2322,8 @@
             <w:r>
               <w:rPr>
                 <w:rFonts w:ascii="Arial Nova Cond" w:hAnsi="Arial Nova Cond" w:cs="Calibri"/>
-                <w:sz w:val="22"/>
-                <w:szCs w:val="22"/>
+                <w:sz w:val="18"/>
+                <w:szCs w:val="18"/>
                 <w:lang w:val="en-US"/>
               </w:rPr>
               <w:t>}</w:t>
@@ -2296,16 +2333,16 @@
             <w:pPr>
               <w:rPr>
                 <w:rFonts w:ascii="Arial Nova Cond" w:hAnsi="Arial Nova Cond" w:cs="Calibri"/>
-                <w:sz w:val="22"/>
-                <w:szCs w:val="22"/>
+                <w:sz w:val="18"/>
+                <w:szCs w:val="18"/>
                 <w:lang w:val="en-US"/>
               </w:rPr>
             </w:pPr>
             <w:r>
               <w:rPr>
                 <w:rFonts w:ascii="Arial Nova Cond" w:hAnsi="Arial Nova Cond" w:cs="Calibri"/>
-                <w:sz w:val="22"/>
-                <w:szCs w:val="22"/>
+                <w:sz w:val="18"/>
+                <w:szCs w:val="18"/>
                 <w:lang w:val="en-US"/>
               </w:rPr>
               <w:t>${</w:t>
@@ -2314,8 +2351,8 @@
             <w:r>
               <w:rPr>
                 <w:rFonts w:ascii="Arial Nova Cond" w:hAnsi="Arial Nova Cond" w:cs="Calibri"/>
-                <w:sz w:val="22"/>
-                <w:szCs w:val="22"/>
+                <w:sz w:val="18"/>
+                <w:szCs w:val="18"/>
                 <w:lang w:val="en-US"/>
               </w:rPr>
               <w:t>activity_lenght_hours</w:t>
@@ -2324,8 +2361,8 @@
             <w:r>
               <w:rPr>
                 <w:rFonts w:ascii="Arial Nova Cond" w:hAnsi="Arial Nova Cond" w:cs="Calibri"/>
-                <w:sz w:val="22"/>
-                <w:szCs w:val="22"/>
+                <w:sz w:val="18"/>
+                <w:szCs w:val="18"/>
                 <w:lang w:val="en-US"/>
               </w:rPr>
               <w:t>}</w:t>
@@ -2333,8 +2370,8 @@
             <w:r>
               <w:rPr>
                 <w:rFonts w:ascii="Arial Nova Cond" w:hAnsi="Arial Nova Cond" w:cs="Calibri"/>
-                <w:sz w:val="22"/>
-                <w:szCs w:val="22"/>
+                <w:sz w:val="18"/>
+                <w:szCs w:val="18"/>
                 <w:lang w:val="en-US"/>
               </w:rPr>
               <w:t xml:space="preserve"> </w:t>
@@ -2342,8 +2379,8 @@
             <w:r>
               <w:rPr>
                 <w:rFonts w:ascii="Arial Nova Cond" w:hAnsi="Arial Nova Cond" w:cs="Calibri"/>
-                <w:sz w:val="22"/>
-                <w:szCs w:val="22"/>
+                <w:sz w:val="18"/>
+                <w:szCs w:val="18"/>
                 <w:lang w:val="en-US"/>
               </w:rPr>
               <w:t>WIB</w:t>
@@ -2363,16 +2400,16 @@
               <w:jc w:val="center"/>
               <w:rPr>
                 <w:rFonts w:ascii="Arial Nova Cond" w:hAnsi="Arial Nova Cond" w:cs="Calibri"/>
-                <w:sz w:val="22"/>
-                <w:szCs w:val="22"/>
+                <w:sz w:val="18"/>
+                <w:szCs w:val="18"/>
                 <w:lang w:val="en-US"/>
               </w:rPr>
             </w:pPr>
             <w:r>
               <w:rPr>
                 <w:rFonts w:ascii="Arial Nova Cond" w:hAnsi="Arial Nova Cond" w:cs="Calibri"/>
-                <w:sz w:val="22"/>
-                <w:szCs w:val="22"/>
+                <w:sz w:val="18"/>
+                <w:szCs w:val="18"/>
                 <w:lang w:val="en-US"/>
               </w:rPr>
               <w:t>${</w:t>
@@ -2381,8 +2418,8 @@
             <w:r>
               <w:rPr>
                 <w:rFonts w:ascii="Arial Nova Cond" w:hAnsi="Arial Nova Cond" w:cs="Calibri"/>
-                <w:sz w:val="22"/>
-                <w:szCs w:val="22"/>
+                <w:sz w:val="18"/>
+                <w:szCs w:val="18"/>
                 <w:lang w:val="en-US"/>
               </w:rPr>
               <w:t>activity_name</w:t>
@@ -2391,8 +2428,8 @@
             <w:r>
               <w:rPr>
                 <w:rFonts w:ascii="Arial Nova Cond" w:hAnsi="Arial Nova Cond" w:cs="Calibri"/>
-                <w:sz w:val="22"/>
-                <w:szCs w:val="22"/>
+                <w:sz w:val="18"/>
+                <w:szCs w:val="18"/>
                 <w:lang w:val="en-US"/>
               </w:rPr>
               <w:t>}</w:t>
@@ -2419,8 +2456,8 @@
         <w:rPr>
           <w:rFonts w:ascii="Arial Nova Cond" w:hAnsi="Arial Nova Cond" w:cs="Calibri"/>
           <w:b/>
-          <w:sz w:val="22"/>
-          <w:szCs w:val="22"/>
+          <w:sz w:val="20"/>
+          <w:szCs w:val="20"/>
           <w:lang w:val="en-US"/>
         </w:rPr>
       </w:pPr>
@@ -2428,8 +2465,8 @@
         <w:rPr>
           <w:rFonts w:ascii="Arial Nova Cond" w:hAnsi="Arial Nova Cond" w:cs="Calibri"/>
           <w:b/>
-          <w:sz w:val="22"/>
-          <w:szCs w:val="22"/>
+          <w:sz w:val="20"/>
+          <w:szCs w:val="20"/>
           <w:lang w:val="en-US"/>
         </w:rPr>
         <w:t>DAFTAR PANITIA</w:t>
@@ -2462,8 +2499,8 @@
         <w:tblLook w:val="04A0" w:firstRow="1" w:lastRow="0" w:firstColumn="1" w:lastColumn="0" w:noHBand="0" w:noVBand="1"/>
       </w:tblPr>
       <w:tblGrid>
-        <w:gridCol w:w="504"/>
-        <w:gridCol w:w="3069"/>
+        <w:gridCol w:w="596"/>
+        <w:gridCol w:w="2977"/>
         <w:gridCol w:w="1984"/>
       </w:tblGrid>
       <w:tr>
@@ -2473,7 +2510,7 @@
         </w:trPr>
         <w:tc>
           <w:tcPr>
-            <w:tcW w:w="504" w:type="dxa"/>
+            <w:tcW w:w="596" w:type="dxa"/>
             <w:shd w:val="clear" w:color="auto" w:fill="FBD4B4" w:themeFill="accent6" w:themeFillTint="66"/>
             <w:noWrap/>
             <w:vAlign w:val="center"/>
@@ -2485,8 +2522,8 @@
               <w:rPr>
                 <w:rFonts w:ascii="Arial Nova Cond" w:hAnsi="Arial Nova Cond"/>
                 <w:b/>
-                <w:sz w:val="22"/>
-                <w:szCs w:val="22"/>
+                <w:sz w:val="18"/>
+                <w:szCs w:val="18"/>
                 <w:lang w:val="en-US" w:eastAsia="en-US"/>
               </w:rPr>
             </w:pPr>
@@ -2494,8 +2531,8 @@
               <w:rPr>
                 <w:rFonts w:ascii="Arial Nova Cond" w:hAnsi="Arial Nova Cond"/>
                 <w:b/>
-                <w:sz w:val="22"/>
-                <w:szCs w:val="22"/>
+                <w:sz w:val="18"/>
+                <w:szCs w:val="18"/>
                 <w:lang w:val="en-US" w:eastAsia="en-US"/>
               </w:rPr>
               <w:t>No</w:t>
@@ -2504,7 +2541,7 @@
         </w:tc>
         <w:tc>
           <w:tcPr>
-            <w:tcW w:w="3069" w:type="dxa"/>
+            <w:tcW w:w="2977" w:type="dxa"/>
             <w:shd w:val="clear" w:color="auto" w:fill="FBD4B4" w:themeFill="accent6" w:themeFillTint="66"/>
             <w:noWrap/>
             <w:vAlign w:val="center"/>
@@ -2516,8 +2553,8 @@
               <w:rPr>
                 <w:rFonts w:ascii="Arial Nova Cond" w:hAnsi="Arial Nova Cond"/>
                 <w:b/>
-                <w:sz w:val="22"/>
-                <w:szCs w:val="22"/>
+                <w:sz w:val="18"/>
+                <w:szCs w:val="18"/>
                 <w:lang w:val="en-US" w:eastAsia="en-US"/>
               </w:rPr>
             </w:pPr>
@@ -2525,8 +2562,8 @@
               <w:rPr>
                 <w:rFonts w:ascii="Arial Nova Cond" w:hAnsi="Arial Nova Cond"/>
                 <w:b/>
-                <w:sz w:val="22"/>
-                <w:szCs w:val="22"/>
+                <w:sz w:val="18"/>
+                <w:szCs w:val="18"/>
                 <w:lang w:val="en-US" w:eastAsia="en-US"/>
               </w:rPr>
               <w:t>N a m a</w:t>
@@ -2545,8 +2582,8 @@
               <w:rPr>
                 <w:rFonts w:ascii="Arial Nova Cond" w:hAnsi="Arial Nova Cond"/>
                 <w:b/>
-                <w:sz w:val="22"/>
-                <w:szCs w:val="22"/>
+                <w:sz w:val="18"/>
+                <w:szCs w:val="18"/>
                 <w:lang w:val="en-US" w:eastAsia="en-US"/>
               </w:rPr>
             </w:pPr>
@@ -2555,11 +2592,11 @@
               <w:rPr>
                 <w:rFonts w:ascii="Arial Nova Cond" w:hAnsi="Arial Nova Cond"/>
                 <w:b/>
-                <w:sz w:val="22"/>
-                <w:szCs w:val="22"/>
+                <w:sz w:val="18"/>
+                <w:szCs w:val="18"/>
                 <w:lang w:val="en-US" w:eastAsia="en-US"/>
               </w:rPr>
-              <w:t>Posisi</w:t>
+              <w:t>Jabatan</w:t>
             </w:r>
             <w:proofErr w:type="spellEnd"/>
           </w:p>
@@ -2571,7 +2608,7 @@
         </w:trPr>
         <w:tc>
           <w:tcPr>
-            <w:tcW w:w="504" w:type="dxa"/>
+            <w:tcW w:w="596" w:type="dxa"/>
             <w:noWrap/>
             <w:vAlign w:val="center"/>
           </w:tcPr>
@@ -2585,16 +2622,16 @@
               <w:rPr>
                 <w:rFonts w:ascii="Arial Nova Cond" w:hAnsi="Arial Nova Cond"/>
                 <w:bCs/>
-                <w:sz w:val="22"/>
-                <w:szCs w:val="22"/>
+                <w:sz w:val="18"/>
+                <w:szCs w:val="18"/>
                 <w:lang w:val="en-US" w:eastAsia="en-US"/>
               </w:rPr>
             </w:pPr>
             <w:r>
               <w:rPr>
                 <w:rFonts w:ascii="Arial Nova Cond" w:hAnsi="Arial Nova Cond" w:cs="Arial"/>
-                <w:sz w:val="22"/>
-                <w:szCs w:val="22"/>
+                <w:sz w:val="18"/>
+                <w:szCs w:val="18"/>
                 <w:lang w:val="en-US"/>
               </w:rPr>
               <w:t>1</w:t>
@@ -2603,7 +2640,7 @@
         </w:tc>
         <w:tc>
           <w:tcPr>
-            <w:tcW w:w="3069" w:type="dxa"/>
+            <w:tcW w:w="2977" w:type="dxa"/>
             <w:noWrap/>
             <w:vAlign w:val="center"/>
           </w:tcPr>
@@ -2612,16 +2649,16 @@
               <w:rPr>
                 <w:rFonts w:ascii="Arial Nova Cond" w:hAnsi="Arial Nova Cond" w:cstheme="minorHAnsi"/>
                 <w:bCs/>
-                <w:sz w:val="22"/>
-                <w:szCs w:val="22"/>
+                <w:sz w:val="18"/>
+                <w:szCs w:val="18"/>
                 <w:lang w:val="en-US"/>
               </w:rPr>
             </w:pPr>
             <w:r>
               <w:rPr>
                 <w:rFonts w:ascii="Arial Nova Cond" w:hAnsi="Arial Nova Cond" w:cstheme="minorHAnsi"/>
-                <w:sz w:val="22"/>
-                <w:szCs w:val="22"/>
+                <w:sz w:val="18"/>
+                <w:szCs w:val="18"/>
                 <w:lang w:val="en-US"/>
               </w:rPr>
               <w:t>${</w:t>
@@ -2630,27 +2667,18 @@
             <w:r>
               <w:rPr>
                 <w:rFonts w:ascii="Arial Nova Cond" w:hAnsi="Arial Nova Cond" w:cstheme="minorHAnsi"/>
-                <w:sz w:val="22"/>
-                <w:szCs w:val="22"/>
-                <w:lang w:val="en-US"/>
-              </w:rPr>
-              <w:t>commitee_</w:t>
-            </w:r>
+                <w:sz w:val="18"/>
+                <w:szCs w:val="18"/>
+                <w:lang w:val="en-US"/>
+              </w:rPr>
+              <w:t>commitee_name</w:t>
+            </w:r>
+            <w:proofErr w:type="spellEnd"/>
             <w:r>
               <w:rPr>
                 <w:rFonts w:ascii="Arial Nova Cond" w:hAnsi="Arial Nova Cond" w:cstheme="minorHAnsi"/>
-                <w:sz w:val="22"/>
-                <w:szCs w:val="22"/>
-                <w:lang w:val="en-US"/>
-              </w:rPr>
-              <w:t>name</w:t>
-            </w:r>
-            <w:proofErr w:type="spellEnd"/>
-            <w:r>
-              <w:rPr>
-                <w:rFonts w:ascii="Arial Nova Cond" w:hAnsi="Arial Nova Cond" w:cstheme="minorHAnsi"/>
-                <w:sz w:val="22"/>
-                <w:szCs w:val="22"/>
+                <w:sz w:val="18"/>
+                <w:szCs w:val="18"/>
                 <w:lang w:val="en-US"/>
               </w:rPr>
               <w:t>}</w:t>
@@ -2666,16 +2694,16 @@
             <w:pPr>
               <w:rPr>
                 <w:rFonts w:ascii="Arial Nova Cond" w:hAnsi="Arial Nova Cond" w:cstheme="minorHAnsi"/>
-                <w:sz w:val="22"/>
-                <w:szCs w:val="22"/>
+                <w:sz w:val="18"/>
+                <w:szCs w:val="18"/>
                 <w:lang w:val="en-US"/>
               </w:rPr>
             </w:pPr>
             <w:r>
               <w:rPr>
                 <w:rFonts w:ascii="Arial Nova Cond" w:hAnsi="Arial Nova Cond" w:cstheme="minorHAnsi"/>
-                <w:sz w:val="22"/>
-                <w:szCs w:val="22"/>
+                <w:sz w:val="18"/>
+                <w:szCs w:val="18"/>
                 <w:lang w:val="en-US"/>
               </w:rPr>
               <w:t>${</w:t>
@@ -2684,8 +2712,8 @@
             <w:r>
               <w:rPr>
                 <w:rFonts w:ascii="Arial Nova Cond" w:hAnsi="Arial Nova Cond" w:cstheme="minorHAnsi"/>
-                <w:sz w:val="22"/>
-                <w:szCs w:val="22"/>
+                <w:sz w:val="18"/>
+                <w:szCs w:val="18"/>
                 <w:lang w:val="en-US"/>
               </w:rPr>
               <w:t>commitee_position</w:t>
@@ -2694,8 +2722,8 @@
             <w:r>
               <w:rPr>
                 <w:rFonts w:ascii="Arial Nova Cond" w:hAnsi="Arial Nova Cond" w:cstheme="minorHAnsi"/>
-                <w:sz w:val="22"/>
-                <w:szCs w:val="22"/>
+                <w:sz w:val="18"/>
+                <w:szCs w:val="18"/>
                 <w:lang w:val="en-US"/>
               </w:rPr>
               <w:t>}</w:t>
@@ -2710,8 +2738,8 @@
         <w:rPr>
           <w:rFonts w:ascii="Arial Nova Cond" w:hAnsi="Arial Nova Cond"/>
           <w:noProof/>
-          <w:sz w:val="22"/>
-          <w:szCs w:val="22"/>
+          <w:sz w:val="20"/>
+          <w:szCs w:val="20"/>
           <w:lang w:val="en-US" w:eastAsia="en-US"/>
         </w:rPr>
       </w:pPr>

</xml_diff>